<commit_message>
New template files for leaves
</commit_message>
<xml_diff>
--- a/yii2/vendor/admapp/resources/KANONIKH_ADEIA_201708.docx
+++ b/yii2/vendor/admapp/resources/KANONIKH_ADEIA_201708.docx
@@ -24,12 +24,6 @@
         <w:gridCol w:w="2977"/>
       </w:tblGrid>
       <w:tr>
-        <w:tblPrEx>
-          <w:tblCellMar>
-            <w:top w:w="0" w:type="dxa"/>
-            <w:bottom w:w="0" w:type="dxa"/>
-          </w:tblCellMar>
-        </w:tblPrEx>
         <w:trPr>
           <w:trHeight w:val="2259"/>
         </w:trPr>
@@ -292,12 +286,6 @@
         </w:tc>
       </w:tr>
       <w:tr>
-        <w:tblPrEx>
-          <w:tblCellMar>
-            <w:top w:w="0" w:type="dxa"/>
-            <w:bottom w:w="0" w:type="dxa"/>
-          </w:tblCellMar>
-        </w:tblPrEx>
         <w:trPr>
           <w:cantSplit/>
           <w:trHeight w:val="1786"/>
@@ -348,8 +336,20 @@
                 <w:sz w:val="22"/>
                 <w:szCs w:val="22"/>
               </w:rPr>
-              <w:t>Δ/νση</w:t>
-            </w:r>
+              <w:t>Δ/</w:t>
+            </w:r>
+            <w:proofErr w:type="spellStart"/>
+            <w:r>
+              <w:rPr>
+                <w:rFonts w:ascii="Calibri" w:hAnsi="Calibri" w:cs="Arial"/>
+                <w:b/>
+                <w:bCs/>
+                <w:sz w:val="22"/>
+                <w:szCs w:val="22"/>
+              </w:rPr>
+              <w:t>νση</w:t>
+            </w:r>
+            <w:proofErr w:type="spellEnd"/>
           </w:p>
           <w:p>
             <w:pPr>
@@ -412,6 +412,7 @@
                 <w:szCs w:val="22"/>
               </w:rPr>
             </w:pPr>
+            <w:proofErr w:type="spellStart"/>
             <w:r>
               <w:rPr>
                 <w:rFonts w:ascii="Calibri" w:hAnsi="Calibri" w:cs="Arial"/>
@@ -420,7 +421,18 @@
                 <w:sz w:val="22"/>
                 <w:szCs w:val="22"/>
               </w:rPr>
-              <w:t>Τηλ.</w:t>
+              <w:t>Τηλ</w:t>
+            </w:r>
+            <w:proofErr w:type="spellEnd"/>
+            <w:r>
+              <w:rPr>
+                <w:rFonts w:ascii="Calibri" w:hAnsi="Calibri" w:cs="Arial"/>
+                <w:b/>
+                <w:bCs/>
+                <w:sz w:val="22"/>
+                <w:szCs w:val="22"/>
+              </w:rPr>
+              <w:t>.</w:t>
             </w:r>
           </w:p>
           <w:p>
@@ -698,39 +710,69 @@
                 <w:rFonts w:ascii="Calibri" w:hAnsi="Calibri" w:cs="Arial"/>
                 <w:sz w:val="22"/>
                 <w:szCs w:val="22"/>
-              </w:rPr>
-            </w:pPr>
-          </w:p>
-          <w:p>
-            <w:pPr>
-              <w:rPr>
-                <w:rFonts w:ascii="Calibri" w:hAnsi="Calibri" w:cs="Arial"/>
-                <w:sz w:val="22"/>
-                <w:szCs w:val="22"/>
-              </w:rPr>
-            </w:pPr>
-            <w:r>
-              <w:rPr>
-                <w:rFonts w:ascii="Calibri" w:hAnsi="Calibri" w:cs="Arial"/>
-                <w:sz w:val="22"/>
-                <w:szCs w:val="22"/>
-              </w:rPr>
-              <w:t>Λ. Κνωσού 6</w:t>
-            </w:r>
-          </w:p>
-          <w:p>
-            <w:pPr>
-              <w:rPr>
-                <w:rFonts w:ascii="Calibri" w:hAnsi="Calibri" w:cs="Arial"/>
-                <w:sz w:val="22"/>
-                <w:szCs w:val="22"/>
-              </w:rPr>
-            </w:pPr>
-            <w:r>
-              <w:rPr>
-                <w:rFonts w:ascii="Calibri" w:hAnsi="Calibri" w:cs="Arial"/>
-                <w:sz w:val="22"/>
-                <w:szCs w:val="22"/>
+                <w:lang w:val="en-US"/>
+              </w:rPr>
+            </w:pPr>
+          </w:p>
+          <w:p>
+            <w:pPr>
+              <w:rPr>
+                <w:rFonts w:ascii="Calibri" w:hAnsi="Calibri" w:cs="Arial"/>
+                <w:sz w:val="22"/>
+                <w:szCs w:val="22"/>
+                <w:lang w:val="en-US"/>
+              </w:rPr>
+            </w:pPr>
+            <w:r>
+              <w:rPr>
+                <w:rFonts w:ascii="Calibri" w:hAnsi="Calibri" w:cs="Arial"/>
+                <w:sz w:val="22"/>
+                <w:szCs w:val="22"/>
+              </w:rPr>
+              <w:t>Λ</w:t>
+            </w:r>
+            <w:r>
+              <w:rPr>
+                <w:rFonts w:ascii="Calibri" w:hAnsi="Calibri" w:cs="Arial"/>
+                <w:sz w:val="22"/>
+                <w:szCs w:val="22"/>
+                <w:lang w:val="en-US"/>
+              </w:rPr>
+              <w:t xml:space="preserve">. </w:t>
+            </w:r>
+            <w:r>
+              <w:rPr>
+                <w:rFonts w:ascii="Calibri" w:hAnsi="Calibri" w:cs="Arial"/>
+                <w:sz w:val="22"/>
+                <w:szCs w:val="22"/>
+              </w:rPr>
+              <w:t>Κνωσού</w:t>
+            </w:r>
+            <w:r>
+              <w:rPr>
+                <w:rFonts w:ascii="Calibri" w:hAnsi="Calibri" w:cs="Arial"/>
+                <w:sz w:val="22"/>
+                <w:szCs w:val="22"/>
+                <w:lang w:val="en-US"/>
+              </w:rPr>
+              <w:t xml:space="preserve"> 6</w:t>
+            </w:r>
+          </w:p>
+          <w:p>
+            <w:pPr>
+              <w:rPr>
+                <w:rFonts w:ascii="Calibri" w:hAnsi="Calibri" w:cs="Arial"/>
+                <w:sz w:val="22"/>
+                <w:szCs w:val="22"/>
+                <w:lang w:val="en-US"/>
+              </w:rPr>
+            </w:pPr>
+            <w:r>
+              <w:rPr>
+                <w:rFonts w:ascii="Calibri" w:hAnsi="Calibri" w:cs="Arial"/>
+                <w:sz w:val="22"/>
+                <w:szCs w:val="22"/>
+                <w:lang w:val="en-US"/>
               </w:rPr>
               <w:t>71306</w:t>
             </w:r>
@@ -889,13 +931,15 @@
                 <w:rFonts w:ascii="Calibri" w:hAnsi="Calibri" w:cs="Arial"/>
                 <w:sz w:val="22"/>
                 <w:szCs w:val="22"/>
-              </w:rPr>
-            </w:pPr>
-            <w:r>
-              <w:rPr>
-                <w:rFonts w:ascii="Calibri" w:hAnsi="Calibri" w:cs="Arial"/>
-                <w:sz w:val="22"/>
-                <w:szCs w:val="22"/>
+                <w:lang w:val="en-US"/>
+              </w:rPr>
+            </w:pPr>
+            <w:r>
+              <w:rPr>
+                <w:rFonts w:ascii="Calibri" w:hAnsi="Calibri" w:cs="Arial"/>
+                <w:sz w:val="22"/>
+                <w:szCs w:val="22"/>
+                <w:lang w:val="en-US"/>
               </w:rPr>
               <w:t>http://</w:t>
             </w:r>
@@ -913,6 +957,7 @@
                 <w:rFonts w:ascii="Calibri" w:hAnsi="Calibri" w:cs="Arial"/>
                 <w:sz w:val="22"/>
                 <w:szCs w:val="22"/>
+                <w:lang w:val="en-US"/>
               </w:rPr>
               <w:t>.</w:t>
             </w:r>
@@ -930,6 +975,7 @@
                 <w:rFonts w:ascii="Calibri" w:hAnsi="Calibri" w:cs="Arial"/>
                 <w:sz w:val="22"/>
                 <w:szCs w:val="22"/>
+                <w:lang w:val="en-US"/>
               </w:rPr>
               <w:t>.</w:t>
             </w:r>
@@ -947,6 +993,7 @@
                 <w:rFonts w:ascii="Calibri" w:hAnsi="Calibri" w:cs="Arial"/>
                 <w:sz w:val="22"/>
                 <w:szCs w:val="22"/>
+                <w:lang w:val="en-US"/>
               </w:rPr>
               <w:t>.</w:t>
             </w:r>
@@ -974,6 +1021,7 @@
           <w:szCs w:val="22"/>
           <w:bdr w:val="thinThickLargeGap" w:sz="24" w:space="0" w:color="auto" w:frame="1"/>
           <w:shd w:val="clear" w:color="auto" w:fill="E6E6E6"/>
+          <w:lang w:val="en-US"/>
         </w:rPr>
       </w:pPr>
     </w:p>
@@ -981,12 +1029,18 @@
       <w:pPr>
         <w:spacing w:line="360" w:lineRule="auto"/>
         <w:jc w:val="both"/>
+        <w:rPr>
+          <w:lang w:val="en-US"/>
+        </w:rPr>
       </w:pPr>
     </w:p>
     <w:p>
       <w:pPr>
         <w:spacing w:line="360" w:lineRule="auto"/>
         <w:jc w:val="both"/>
+        <w:rPr>
+          <w:lang w:val="en-US"/>
+        </w:rPr>
       </w:pPr>
       <w:r>
         <w:rPr>
@@ -998,7 +1052,7 @@
             <v:stroke joinstyle="miter"/>
             <v:path gradientshapeok="t" o:connecttype="rect"/>
           </v:shapetype>
-          <v:shape id="_x0000_s1026" type="#_x0000_t202" style="position:absolute;left:0;text-align:left;margin-left:83.05pt;margin-top:9pt;width:325.55pt;height:45pt;z-index:251657728" stroked="f">
+          <v:shape id="_x0000_s1026" type="#_x0000_t202" style="position:absolute;left:0;text-align:left;margin-left:143.1pt;margin-top:9pt;width:281.25pt;height:45pt;z-index:251657728" stroked="f">
             <v:textbox style="mso-next-textbox:#_x0000_s1026">
               <w:txbxContent>
                 <w:p>
@@ -1012,30 +1066,6 @@
                       <w:lang w:val="en-US"/>
                     </w:rPr>
                   </w:pPr>
-                  <w:r>
-                    <w:rPr>
-                      <w:rFonts w:ascii="Arial Narrow" w:hAnsi="Arial Narrow"/>
-                      <w:b/>
-                      <w:bCs/>
-                    </w:rPr>
-                    <w:t xml:space="preserve">           </w:t>
-                  </w:r>
-                  <w:r>
-                    <w:rPr>
-                      <w:rFonts w:ascii="Arial Narrow" w:hAnsi="Arial Narrow"/>
-                      <w:b/>
-                      <w:bCs/>
-                    </w:rPr>
-                    <w:t xml:space="preserve">     </w:t>
-                  </w:r>
-                  <w:r>
-                    <w:rPr>
-                      <w:rFonts w:ascii="Arial Narrow" w:hAnsi="Arial Narrow"/>
-                      <w:b/>
-                      <w:bCs/>
-                    </w:rPr>
-                    <w:t xml:space="preserve">  </w:t>
-                  </w:r>
                   <w:r>
                     <w:rPr>
                       <w:rFonts w:ascii="Calibri" w:hAnsi="Calibri" w:cs="Arial"/>
@@ -1060,27 +1090,26 @@
                   <w:r>
                     <w:rPr>
                       <w:rFonts w:ascii="Calibri" w:hAnsi="Calibri" w:cs="Arial"/>
-                      <w:b/>
                       <w:bCs/>
                       <w:sz w:val="22"/>
                       <w:szCs w:val="22"/>
+                      <w:lang w:val="en-US"/>
                     </w:rPr>
                     <w:t xml:space="preserve"> </w:t>
                   </w:r>
                   <w:r>
                     <w:rPr>
                       <w:rFonts w:ascii="Calibri" w:hAnsi="Calibri" w:cs="Arial"/>
-                      <w:b/>
                       <w:bCs/>
                       <w:sz w:val="22"/>
                       <w:szCs w:val="22"/>
+                      <w:lang w:val="en-US"/>
                     </w:rPr>
                     <w:t xml:space="preserve"> </w:t>
                   </w:r>
                   <w:r>
                     <w:rPr>
                       <w:rFonts w:ascii="Calibri" w:hAnsi="Calibri" w:cs="Arial"/>
-                      <w:b/>
                       <w:bCs/>
                       <w:sz w:val="22"/>
                       <w:szCs w:val="22"/>
@@ -1102,30 +1131,7 @@
                       <w:lang w:val="en-US"/>
                     </w:rPr>
                   </w:pPr>
-                  <w:r>
-                    <w:rPr>
-                      <w:rFonts w:ascii="Calibri" w:hAnsi="Calibri" w:cs="Arial"/>
-                      <w:sz w:val="22"/>
-                      <w:szCs w:val="22"/>
-                    </w:rPr>
-                    <w:t xml:space="preserve">             </w:t>
-                  </w:r>
-                  <w:r>
-                    <w:rPr>
-                      <w:rFonts w:ascii="Calibri" w:hAnsi="Calibri" w:cs="Arial"/>
-                      <w:sz w:val="22"/>
-                      <w:szCs w:val="22"/>
-                    </w:rPr>
-                    <w:t xml:space="preserve">      </w:t>
-                  </w:r>
-                  <w:r>
-                    <w:rPr>
-                      <w:rFonts w:ascii="Calibri" w:hAnsi="Calibri" w:cs="Arial"/>
-                      <w:sz w:val="22"/>
-                      <w:szCs w:val="22"/>
-                    </w:rPr>
-                    <w:t xml:space="preserve"> </w:t>
-                  </w:r>
+                  <w:proofErr w:type="spellStart"/>
                   <w:r>
                     <w:rPr>
                       <w:rFonts w:ascii="Calibri" w:hAnsi="Calibri" w:cs="Arial"/>
@@ -1134,6 +1140,7 @@
                     </w:rPr>
                     <w:t>Αριθ</w:t>
                   </w:r>
+                  <w:proofErr w:type="spellEnd"/>
                   <w:r>
                     <w:rPr>
                       <w:rFonts w:ascii="Calibri" w:hAnsi="Calibri" w:cs="Arial"/>
@@ -1143,6 +1150,7 @@
                     </w:rPr>
                     <w:t xml:space="preserve">. </w:t>
                   </w:r>
+                  <w:proofErr w:type="spellStart"/>
                   <w:r>
                     <w:rPr>
                       <w:rFonts w:ascii="Calibri" w:hAnsi="Calibri" w:cs="Arial"/>
@@ -1151,6 +1159,7 @@
                     </w:rPr>
                     <w:t>πρωτ</w:t>
                   </w:r>
+                  <w:proofErr w:type="spellEnd"/>
                   <w:r>
                     <w:rPr>
                       <w:rFonts w:ascii="Calibri" w:hAnsi="Calibri" w:cs="Arial"/>
@@ -1225,21 +1234,36 @@
       <w:pPr>
         <w:spacing w:line="360" w:lineRule="auto"/>
         <w:jc w:val="both"/>
+        <w:rPr>
+          <w:lang w:val="en-US"/>
+        </w:rPr>
       </w:pPr>
     </w:p>
     <w:p>
       <w:pPr>
         <w:spacing w:line="360" w:lineRule="auto"/>
         <w:jc w:val="both"/>
+        <w:rPr>
+          <w:lang w:val="en-US"/>
+        </w:rPr>
       </w:pPr>
     </w:p>
     <w:p>
       <w:pPr>
         <w:spacing w:line="360" w:lineRule="auto"/>
         <w:jc w:val="both"/>
+        <w:rPr>
+          <w:lang w:val="en-US"/>
+        </w:rPr>
       </w:pPr>
     </w:p>
-    <w:p/>
+    <w:p>
+      <w:pPr>
+        <w:rPr>
+          <w:lang w:val="en-US"/>
+        </w:rPr>
+      </w:pPr>
+    </w:p>
     <w:p>
       <w:pPr>
         <w:pStyle w:val="3"/>
@@ -1253,16 +1277,9 @@
           <w:rFonts w:ascii="Arial" w:hAnsi="Arial" w:cs="Arial"/>
           <w:sz w:val="22"/>
           <w:szCs w:val="22"/>
-        </w:rPr>
-        <w:t xml:space="preserve">           </w:t>
-      </w:r>
-      <w:r>
-        <w:rPr>
-          <w:rFonts w:ascii="Arial" w:hAnsi="Arial" w:cs="Arial"/>
-          <w:sz w:val="22"/>
-          <w:szCs w:val="22"/>
-        </w:rPr>
-        <w:t xml:space="preserve">                                               </w:t>
+          <w:lang w:val="en-US"/>
+        </w:rPr>
+        <w:t xml:space="preserve">                                                          </w:t>
       </w:r>
       <w:r>
         <w:rPr>
@@ -1450,6 +1467,7 @@
           <w:szCs w:val="24"/>
         </w:rPr>
       </w:pPr>
+      <w:proofErr w:type="spellStart"/>
       <w:r>
         <w:rPr>
           <w:rFonts w:ascii="Calibri" w:hAnsi="Calibri" w:cs="Calibri"/>
@@ -1462,7 +1480,31 @@
           <w:rFonts w:ascii="Calibri" w:hAnsi="Calibri" w:cs="Calibri"/>
           <w:szCs w:val="24"/>
         </w:rPr>
-        <w:t>Εχοντας υπ΄ όψιν:</w:t>
+        <w:t>Εχοντας</w:t>
+      </w:r>
+      <w:proofErr w:type="spellEnd"/>
+      <w:r>
+        <w:rPr>
+          <w:rFonts w:ascii="Calibri" w:hAnsi="Calibri" w:cs="Calibri"/>
+          <w:szCs w:val="24"/>
+        </w:rPr>
+        <w:t xml:space="preserve"> </w:t>
+      </w:r>
+      <w:proofErr w:type="spellStart"/>
+      <w:r>
+        <w:rPr>
+          <w:rFonts w:ascii="Calibri" w:hAnsi="Calibri" w:cs="Calibri"/>
+          <w:szCs w:val="24"/>
+        </w:rPr>
+        <w:t>υπ΄</w:t>
+      </w:r>
+      <w:proofErr w:type="spellEnd"/>
+      <w:r>
+        <w:rPr>
+          <w:rFonts w:ascii="Calibri" w:hAnsi="Calibri" w:cs="Calibri"/>
+          <w:szCs w:val="24"/>
+        </w:rPr>
+        <w:t xml:space="preserve"> όψιν:</w:t>
       </w:r>
     </w:p>
     <w:p>
@@ -1553,7 +1595,23 @@
           <w:rFonts w:ascii="Calibri" w:hAnsi="Calibri" w:cs="Arial"/>
           <w:b w:val="0"/>
         </w:rPr>
-        <w:t xml:space="preserve">Τη με αριθμ. Φ.353.1/324/105657/Δ1/08-10-2002 </w:t>
+        <w:t xml:space="preserve">Τη με </w:t>
+      </w:r>
+      <w:proofErr w:type="spellStart"/>
+      <w:r>
+        <w:rPr>
+          <w:rFonts w:ascii="Calibri" w:hAnsi="Calibri" w:cs="Arial"/>
+          <w:b w:val="0"/>
+        </w:rPr>
+        <w:t>αριθμ</w:t>
+      </w:r>
+      <w:proofErr w:type="spellEnd"/>
+      <w:r>
+        <w:rPr>
+          <w:rFonts w:ascii="Calibri" w:hAnsi="Calibri" w:cs="Arial"/>
+          <w:b w:val="0"/>
+        </w:rPr>
+        <w:t xml:space="preserve">. Φ.353.1/324/105657/Δ1/08-10-2002 </w:t>
       </w:r>
       <w:r>
         <w:rPr>
@@ -1582,7 +1640,39 @@
           <w:rFonts w:ascii="Calibri" w:hAnsi="Calibri" w:cs="Arial"/>
           <w:b w:val="0"/>
         </w:rPr>
-        <w:t>«Καθορισμός των ειδικότερων καθηκόντων και αρμοδιοτήτων των προϊσταμένων των περιφερειακών υπηρεσιών Π/θμιας και Δ/θμιας εκπαίδευσης, των διευθυντών των σχολικών μονάδων και ΣΕΚ και των συλλόγων των διδασκόντων</w:t>
+        <w:t>«Καθορισμός των ειδικότερων καθηκόντων και αρμοδιοτήτων των προϊσταμένων των περιφερειακών υπηρεσιών Π/</w:t>
+      </w:r>
+      <w:proofErr w:type="spellStart"/>
+      <w:r>
+        <w:rPr>
+          <w:rFonts w:ascii="Calibri" w:hAnsi="Calibri" w:cs="Arial"/>
+          <w:b w:val="0"/>
+        </w:rPr>
+        <w:t>θμιας</w:t>
+      </w:r>
+      <w:proofErr w:type="spellEnd"/>
+      <w:r>
+        <w:rPr>
+          <w:rFonts w:ascii="Calibri" w:hAnsi="Calibri" w:cs="Arial"/>
+          <w:b w:val="0"/>
+        </w:rPr>
+        <w:t xml:space="preserve"> και Δ/</w:t>
+      </w:r>
+      <w:proofErr w:type="spellStart"/>
+      <w:r>
+        <w:rPr>
+          <w:rFonts w:ascii="Calibri" w:hAnsi="Calibri" w:cs="Arial"/>
+          <w:b w:val="0"/>
+        </w:rPr>
+        <w:t>θμιας</w:t>
+      </w:r>
+      <w:proofErr w:type="spellEnd"/>
+      <w:r>
+        <w:rPr>
+          <w:rFonts w:ascii="Calibri" w:hAnsi="Calibri" w:cs="Arial"/>
+          <w:b w:val="0"/>
+        </w:rPr>
+        <w:t xml:space="preserve"> εκπαίδευσης, των διευθυντών των σχολικών μονάδων και ΣΕΚ και των συλλόγων των διδασκόντων</w:t>
       </w:r>
       <w:r>
         <w:rPr>
@@ -1596,7 +1686,23 @@
           <w:rFonts w:ascii="Calibri" w:hAnsi="Calibri" w:cs="Arial"/>
           <w:b w:val="0"/>
         </w:rPr>
-        <w:t xml:space="preserve">όπως συμπληρώθηκε και αντικαταστάθηκε με τις διατάξεις της με αριθμ. Φ.353.1/3/102865/Δ1/4-10-05 </w:t>
+        <w:t xml:space="preserve">όπως συμπληρώθηκε και αντικαταστάθηκε με τις διατάξεις της με </w:t>
+      </w:r>
+      <w:proofErr w:type="spellStart"/>
+      <w:r>
+        <w:rPr>
+          <w:rFonts w:ascii="Calibri" w:hAnsi="Calibri" w:cs="Arial"/>
+          <w:b w:val="0"/>
+        </w:rPr>
+        <w:t>αριθμ</w:t>
+      </w:r>
+      <w:proofErr w:type="spellEnd"/>
+      <w:r>
+        <w:rPr>
+          <w:rFonts w:ascii="Calibri" w:hAnsi="Calibri" w:cs="Arial"/>
+          <w:b w:val="0"/>
+        </w:rPr>
+        <w:t xml:space="preserve">. Φ.353.1/3/102865/Δ1/4-10-05 </w:t>
       </w:r>
       <w:r>
         <w:rPr>
@@ -1612,7 +1718,23 @@
           <w:rFonts w:ascii="Calibri" w:hAnsi="Calibri" w:cs="Arial"/>
           <w:b w:val="0"/>
         </w:rPr>
-        <w:t xml:space="preserve"> Υ.Α. του ΥΠ.Ε.Π.Θ. και της με αριθμ. Φ.353.1/17/81587/Δ1/17-07-12 </w:t>
+        <w:t xml:space="preserve"> Υ.Α. του ΥΠ.Ε.Π.Θ. και της με </w:t>
+      </w:r>
+      <w:proofErr w:type="spellStart"/>
+      <w:r>
+        <w:rPr>
+          <w:rFonts w:ascii="Calibri" w:hAnsi="Calibri" w:cs="Arial"/>
+          <w:b w:val="0"/>
+        </w:rPr>
+        <w:t>αριθμ</w:t>
+      </w:r>
+      <w:proofErr w:type="spellEnd"/>
+      <w:r>
+        <w:rPr>
+          <w:rFonts w:ascii="Calibri" w:hAnsi="Calibri" w:cs="Arial"/>
+          <w:b w:val="0"/>
+        </w:rPr>
+        <w:t xml:space="preserve">. Φ.353.1/17/81587/Δ1/17-07-12 </w:t>
       </w:r>
       <w:r>
         <w:rPr>
@@ -1656,7 +1778,23 @@
           <w:b w:val="0"/>
         </w:rPr>
         <w:lastRenderedPageBreak/>
-        <w:t xml:space="preserve">Τη με αριθμ.πρωτ. ΔΙΔΑΔ/Φ.35.14/916/οικ4084/15-2-2007 εγκύκλιο </w:t>
+        <w:t xml:space="preserve">Τη με </w:t>
+      </w:r>
+      <w:proofErr w:type="spellStart"/>
+      <w:r>
+        <w:rPr>
+          <w:rFonts w:ascii="Calibri" w:hAnsi="Calibri" w:cs="Arial"/>
+          <w:b w:val="0"/>
+        </w:rPr>
+        <w:t>αριθμ.πρωτ</w:t>
+      </w:r>
+      <w:proofErr w:type="spellEnd"/>
+      <w:r>
+        <w:rPr>
+          <w:rFonts w:ascii="Calibri" w:hAnsi="Calibri" w:cs="Arial"/>
+          <w:b w:val="0"/>
+        </w:rPr>
+        <w:t xml:space="preserve">. ΔΙΔΑΔ/Φ.35.14/916/οικ4084/15-2-2007 εγκύκλιο </w:t>
       </w:r>
       <w:r>
         <w:rPr>
@@ -1718,7 +1856,23 @@
           <w:rFonts w:ascii="Calibri" w:hAnsi="Calibri" w:cs="Arial"/>
           <w:b w:val="0"/>
         </w:rPr>
-        <w:t>Τη με αριθμ.πρωτ. ΔΙΔΑΔ/Φ.51/538/οικ.12254/14-5-2007 εγκύκλιο του Υπουργείου Εσωτερικών Δημόσιας Διοίκησης και Αποκέντρωσης</w:t>
+        <w:t xml:space="preserve">Τη με </w:t>
+      </w:r>
+      <w:proofErr w:type="spellStart"/>
+      <w:r>
+        <w:rPr>
+          <w:rFonts w:ascii="Calibri" w:hAnsi="Calibri" w:cs="Arial"/>
+          <w:b w:val="0"/>
+        </w:rPr>
+        <w:t>αριθμ.πρωτ</w:t>
+      </w:r>
+      <w:proofErr w:type="spellEnd"/>
+      <w:r>
+        <w:rPr>
+          <w:rFonts w:ascii="Calibri" w:hAnsi="Calibri" w:cs="Arial"/>
+          <w:b w:val="0"/>
+        </w:rPr>
+        <w:t>. ΔΙΔΑΔ/Φ.51/538/οικ.12254/14-5-2007 εγκύκλιο του Υπουργείου Εσωτερικών Δημόσιας Διοίκησης και Αποκέντρωσης</w:t>
       </w:r>
       <w:r>
         <w:rPr>
@@ -1773,7 +1927,23 @@
           <w:rFonts w:ascii="Calibri" w:hAnsi="Calibri" w:cs="Arial"/>
           <w:b w:val="0"/>
         </w:rPr>
-        <w:t>Τη με αριθμ.πρωτ. 74275/Δ2/10-7-2007 διευκρινιστική εγκύκλιο του ΥΠΕΠΘ</w:t>
+        <w:t xml:space="preserve">Τη με </w:t>
+      </w:r>
+      <w:proofErr w:type="spellStart"/>
+      <w:r>
+        <w:rPr>
+          <w:rFonts w:ascii="Calibri" w:hAnsi="Calibri" w:cs="Arial"/>
+          <w:b w:val="0"/>
+        </w:rPr>
+        <w:t>αριθμ.πρωτ</w:t>
+      </w:r>
+      <w:proofErr w:type="spellEnd"/>
+      <w:r>
+        <w:rPr>
+          <w:rFonts w:ascii="Calibri" w:hAnsi="Calibri" w:cs="Arial"/>
+          <w:b w:val="0"/>
+        </w:rPr>
+        <w:t>. 74275/Δ2/10-7-2007 διευκρινιστική εγκύκλιο του ΥΠΕΠΘ</w:t>
       </w:r>
       <w:r>
         <w:rPr>
@@ -1814,7 +1984,39 @@
           <w:rFonts w:ascii="Calibri" w:hAnsi="Calibri" w:cs="Arial"/>
           <w:b w:val="0"/>
         </w:rPr>
-        <w:t xml:space="preserve">Τη με αριθμ. πρωτ. Φ.351.5/43/67822/Δ1/05-05-2014 </w:t>
+        <w:t xml:space="preserve">Τη με </w:t>
+      </w:r>
+      <w:proofErr w:type="spellStart"/>
+      <w:r>
+        <w:rPr>
+          <w:rFonts w:ascii="Calibri" w:hAnsi="Calibri" w:cs="Arial"/>
+          <w:b w:val="0"/>
+        </w:rPr>
+        <w:t>αριθμ</w:t>
+      </w:r>
+      <w:proofErr w:type="spellEnd"/>
+      <w:r>
+        <w:rPr>
+          <w:rFonts w:ascii="Calibri" w:hAnsi="Calibri" w:cs="Arial"/>
+          <w:b w:val="0"/>
+        </w:rPr>
+        <w:t xml:space="preserve">. </w:t>
+      </w:r>
+      <w:proofErr w:type="spellStart"/>
+      <w:r>
+        <w:rPr>
+          <w:rFonts w:ascii="Calibri" w:hAnsi="Calibri" w:cs="Arial"/>
+          <w:b w:val="0"/>
+        </w:rPr>
+        <w:t>πρωτ</w:t>
+      </w:r>
+      <w:proofErr w:type="spellEnd"/>
+      <w:r>
+        <w:rPr>
+          <w:rFonts w:ascii="Calibri" w:hAnsi="Calibri" w:cs="Arial"/>
+          <w:b w:val="0"/>
+        </w:rPr>
+        <w:t xml:space="preserve">. Φ.351.5/43/67822/Δ1/05-05-2014 </w:t>
       </w:r>
       <w:r>
         <w:rPr>
@@ -1894,40 +2096,27 @@
           <w:sz w:val="22"/>
           <w:szCs w:val="22"/>
         </w:rPr>
-        <w:t>με αριθμό πρωτοκόλλου και ημερομηνία, όπως φαίνονται</w:t>
-      </w:r>
+        <w:t xml:space="preserve">με αριθμό πρωτοκόλλου και ημερομηνία, όπως φαίνονται στον παρακάτω πίνακα, καθώς και τα συνημμένα </w:t>
+      </w:r>
+      <w:proofErr w:type="spellStart"/>
       <w:r>
         <w:rPr>
           <w:rFonts w:ascii="Calibri" w:hAnsi="Calibri"/>
+          <w:b w:val="0"/>
           <w:sz w:val="22"/>
           <w:szCs w:val="22"/>
         </w:rPr>
-        <w:t xml:space="preserve"> </w:t>
-      </w:r>
+        <w:t>σ΄</w:t>
+      </w:r>
+      <w:proofErr w:type="spellEnd"/>
       <w:r>
         <w:rPr>
           <w:rFonts w:ascii="Calibri" w:hAnsi="Calibri"/>
+          <w:b w:val="0"/>
           <w:sz w:val="22"/>
           <w:szCs w:val="22"/>
         </w:rPr>
-        <w:t xml:space="preserve">στον παρακάτω πίνακα, καθώς και τα συνημμένα σ΄ αυτές </w:t>
-      </w:r>
-      <w:r>
-        <w:rPr>
-          <w:rFonts w:ascii="Calibri" w:hAnsi="Calibri"/>
-          <w:b w:val="0"/>
-          <w:sz w:val="22"/>
-          <w:szCs w:val="22"/>
-        </w:rPr>
-        <w:t>δικαιολογητικά.</w:t>
-      </w:r>
-      <w:r>
-        <w:rPr>
-          <w:rFonts w:ascii="Calibri" w:hAnsi="Calibri"/>
-          <w:sz w:val="22"/>
-          <w:szCs w:val="22"/>
-        </w:rPr>
-        <w:t xml:space="preserve"> </w:t>
+        <w:t xml:space="preserve"> αυτές δικαιολογητικά. </w:t>
       </w:r>
     </w:p>
     <w:p>
@@ -2046,7 +2235,7 @@
     </w:p>
     <w:tbl>
       <w:tblPr>
-        <w:tblW w:w="14458" w:type="dxa"/>
+        <w:tblW w:w="14601" w:type="dxa"/>
         <w:tblInd w:w="108" w:type="dxa"/>
         <w:tblBorders>
           <w:top w:val="triple" w:sz="4" w:space="0" w:color="auto"/>
@@ -2061,15 +2250,15 @@
       </w:tblPr>
       <w:tblGrid>
         <w:gridCol w:w="567"/>
-        <w:gridCol w:w="2268"/>
-        <w:gridCol w:w="1842"/>
+        <w:gridCol w:w="2127"/>
+        <w:gridCol w:w="1701"/>
         <w:gridCol w:w="567"/>
         <w:gridCol w:w="1275"/>
-        <w:gridCol w:w="1134"/>
+        <w:gridCol w:w="1276"/>
         <w:gridCol w:w="1134"/>
         <w:gridCol w:w="1559"/>
-        <w:gridCol w:w="1559"/>
-        <w:gridCol w:w="2553"/>
+        <w:gridCol w:w="1699"/>
+        <w:gridCol w:w="2696"/>
       </w:tblGrid>
       <w:tr>
         <w:trPr>
@@ -2077,7 +2266,7 @@
         </w:trPr>
         <w:tc>
           <w:tcPr>
-            <w:tcW w:w="14458" w:type="dxa"/>
+            <w:tcW w:w="14601" w:type="dxa"/>
             <w:gridSpan w:val="10"/>
             <w:tcBorders>
               <w:bottom w:val="single" w:sz="4" w:space="0" w:color="auto"/>
@@ -2163,7 +2352,7 @@
         </w:tc>
         <w:tc>
           <w:tcPr>
-            <w:tcW w:w="2268" w:type="dxa"/>
+            <w:tcW w:w="2127" w:type="dxa"/>
             <w:vMerge w:val="restart"/>
             <w:tcBorders>
               <w:top w:val="single" w:sz="4" w:space="0" w:color="auto"/>
@@ -2198,7 +2387,7 @@
         </w:tc>
         <w:tc>
           <w:tcPr>
-            <w:tcW w:w="1842" w:type="dxa"/>
+            <w:tcW w:w="1701" w:type="dxa"/>
             <w:vMerge w:val="restart"/>
             <w:tcBorders>
               <w:top w:val="single" w:sz="4" w:space="0" w:color="auto"/>
@@ -2264,7 +2453,7 @@
         </w:tc>
         <w:tc>
           <w:tcPr>
-            <w:tcW w:w="2409" w:type="dxa"/>
+            <w:tcW w:w="2551" w:type="dxa"/>
             <w:gridSpan w:val="2"/>
             <w:tcBorders>
               <w:top w:val="single" w:sz="4" w:space="0" w:color="auto"/>
@@ -2419,7 +2608,7 @@
         </w:tc>
         <w:tc>
           <w:tcPr>
-            <w:tcW w:w="1559" w:type="dxa"/>
+            <w:tcW w:w="1699" w:type="dxa"/>
             <w:vMerge w:val="restart"/>
             <w:tcBorders>
               <w:top w:val="single" w:sz="4" w:space="0" w:color="auto"/>
@@ -2451,7 +2640,7 @@
         </w:tc>
         <w:tc>
           <w:tcPr>
-            <w:tcW w:w="2553" w:type="dxa"/>
+            <w:tcW w:w="2696" w:type="dxa"/>
             <w:vMerge w:val="restart"/>
             <w:tcBorders>
               <w:top w:val="single" w:sz="4" w:space="0" w:color="auto"/>
@@ -2577,7 +2766,7 @@
         </w:tc>
         <w:tc>
           <w:tcPr>
-            <w:tcW w:w="2268" w:type="dxa"/>
+            <w:tcW w:w="2127" w:type="dxa"/>
             <w:vMerge/>
             <w:shd w:val="clear" w:color="auto" w:fill="CCCCCC"/>
             <w:vAlign w:val="center"/>
@@ -2599,7 +2788,7 @@
         </w:tc>
         <w:tc>
           <w:tcPr>
-            <w:tcW w:w="1842" w:type="dxa"/>
+            <w:tcW w:w="1701" w:type="dxa"/>
             <w:vMerge/>
             <w:tcBorders>
               <w:top w:val="single" w:sz="4" w:space="0" w:color="auto"/>
@@ -2675,7 +2864,7 @@
         </w:tc>
         <w:tc>
           <w:tcPr>
-            <w:tcW w:w="1134" w:type="dxa"/>
+            <w:tcW w:w="1276" w:type="dxa"/>
             <w:tcBorders>
               <w:top w:val="single" w:sz="4" w:space="0" w:color="auto"/>
               <w:bottom w:val="single" w:sz="4" w:space="0" w:color="auto"/>
@@ -2749,7 +2938,7 @@
         </w:tc>
         <w:tc>
           <w:tcPr>
-            <w:tcW w:w="1559" w:type="dxa"/>
+            <w:tcW w:w="1699" w:type="dxa"/>
             <w:vMerge/>
             <w:tcBorders>
               <w:top w:val="single" w:sz="4" w:space="0" w:color="auto"/>
@@ -2771,7 +2960,7 @@
         </w:tc>
         <w:tc>
           <w:tcPr>
-            <w:tcW w:w="2553" w:type="dxa"/>
+            <w:tcW w:w="2696" w:type="dxa"/>
             <w:vMerge/>
             <w:shd w:val="clear" w:color="auto" w:fill="CCCCCC"/>
             <w:vAlign w:val="center"/>
@@ -2801,6 +2990,11 @@
           <w:p>
             <w:pPr>
               <w:pStyle w:val="WW-"/>
+              <w:numPr>
+                <w:ilvl w:val="0"/>
+                <w:numId w:val="6"/>
+              </w:numPr>
+              <w:ind w:left="397" w:hanging="227"/>
               <w:rPr>
                 <w:rFonts w:ascii="Calibri" w:hAnsi="Calibri"/>
                 <w:sz w:val="20"/>
@@ -2811,7 +3005,7 @@
         </w:tc>
         <w:tc>
           <w:tcPr>
-            <w:tcW w:w="2268" w:type="dxa"/>
+            <w:tcW w:w="2127" w:type="dxa"/>
             <w:vAlign w:val="center"/>
           </w:tcPr>
           <w:p>
@@ -2835,7 +3029,7 @@
         </w:tc>
         <w:tc>
           <w:tcPr>
-            <w:tcW w:w="1842" w:type="dxa"/>
+            <w:tcW w:w="1701" w:type="dxa"/>
             <w:vAlign w:val="center"/>
           </w:tcPr>
           <w:p>
@@ -2911,7 +3105,7 @@
         </w:tc>
         <w:tc>
           <w:tcPr>
-            <w:tcW w:w="1134" w:type="dxa"/>
+            <w:tcW w:w="1276" w:type="dxa"/>
             <w:tcBorders>
               <w:top w:val="single" w:sz="4" w:space="0" w:color="auto"/>
             </w:tcBorders>
@@ -2944,6 +3138,7 @@
           <w:p>
             <w:pPr>
               <w:pStyle w:val="WW-"/>
+              <w:jc w:val="center"/>
               <w:rPr>
                 <w:rFonts w:ascii="Calibri" w:hAnsi="Calibri"/>
                 <w:sz w:val="20"/>
@@ -2984,7 +3179,7 @@
         </w:tc>
         <w:tc>
           <w:tcPr>
-            <w:tcW w:w="1559" w:type="dxa"/>
+            <w:tcW w:w="1699" w:type="dxa"/>
             <w:vAlign w:val="center"/>
           </w:tcPr>
           <w:p>
@@ -3024,7 +3219,7 @@
         </w:tc>
         <w:tc>
           <w:tcPr>
-            <w:tcW w:w="2553" w:type="dxa"/>
+            <w:tcW w:w="2696" w:type="dxa"/>
             <w:vAlign w:val="center"/>
           </w:tcPr>
           <w:p>
@@ -3404,6 +3599,95 @@
     </w:lvl>
   </w:abstractNum>
   <w:abstractNum w:abstractNumId="2">
+    <w:nsid w:val="29A84B9A"/>
+    <w:multiLevelType w:val="hybridMultilevel"/>
+    <w:tmpl w:val="33A46CD8"/>
+    <w:lvl w:ilvl="0" w:tplc="04C2F58A">
+      <w:start w:val="1"/>
+      <w:numFmt w:val="decimal"/>
+      <w:lvlText w:val="%1"/>
+      <w:lvlJc w:val="center"/>
+      <w:pPr>
+        <w:ind w:left="360" w:hanging="360"/>
+      </w:pPr>
+      <w:rPr>
+        <w:rFonts w:hint="default"/>
+      </w:rPr>
+    </w:lvl>
+    <w:lvl w:ilvl="1" w:tplc="04080019" w:tentative="1">
+      <w:start w:val="1"/>
+      <w:numFmt w:val="lowerLetter"/>
+      <w:lvlText w:val="%2."/>
+      <w:lvlJc w:val="left"/>
+      <w:pPr>
+        <w:ind w:left="1080" w:hanging="360"/>
+      </w:pPr>
+    </w:lvl>
+    <w:lvl w:ilvl="2" w:tplc="0408001B" w:tentative="1">
+      <w:start w:val="1"/>
+      <w:numFmt w:val="lowerRoman"/>
+      <w:lvlText w:val="%3."/>
+      <w:lvlJc w:val="right"/>
+      <w:pPr>
+        <w:ind w:left="1800" w:hanging="180"/>
+      </w:pPr>
+    </w:lvl>
+    <w:lvl w:ilvl="3" w:tplc="0408000F" w:tentative="1">
+      <w:start w:val="1"/>
+      <w:numFmt w:val="decimal"/>
+      <w:lvlText w:val="%4."/>
+      <w:lvlJc w:val="left"/>
+      <w:pPr>
+        <w:ind w:left="2520" w:hanging="360"/>
+      </w:pPr>
+    </w:lvl>
+    <w:lvl w:ilvl="4" w:tplc="04080019" w:tentative="1">
+      <w:start w:val="1"/>
+      <w:numFmt w:val="lowerLetter"/>
+      <w:lvlText w:val="%5."/>
+      <w:lvlJc w:val="left"/>
+      <w:pPr>
+        <w:ind w:left="3240" w:hanging="360"/>
+      </w:pPr>
+    </w:lvl>
+    <w:lvl w:ilvl="5" w:tplc="0408001B" w:tentative="1">
+      <w:start w:val="1"/>
+      <w:numFmt w:val="lowerRoman"/>
+      <w:lvlText w:val="%6."/>
+      <w:lvlJc w:val="right"/>
+      <w:pPr>
+        <w:ind w:left="3960" w:hanging="180"/>
+      </w:pPr>
+    </w:lvl>
+    <w:lvl w:ilvl="6" w:tplc="0408000F" w:tentative="1">
+      <w:start w:val="1"/>
+      <w:numFmt w:val="decimal"/>
+      <w:lvlText w:val="%7."/>
+      <w:lvlJc w:val="left"/>
+      <w:pPr>
+        <w:ind w:left="4680" w:hanging="360"/>
+      </w:pPr>
+    </w:lvl>
+    <w:lvl w:ilvl="7" w:tplc="04080019" w:tentative="1">
+      <w:start w:val="1"/>
+      <w:numFmt w:val="lowerLetter"/>
+      <w:lvlText w:val="%8."/>
+      <w:lvlJc w:val="left"/>
+      <w:pPr>
+        <w:ind w:left="5400" w:hanging="360"/>
+      </w:pPr>
+    </w:lvl>
+    <w:lvl w:ilvl="8" w:tplc="0408001B" w:tentative="1">
+      <w:start w:val="1"/>
+      <w:numFmt w:val="lowerRoman"/>
+      <w:lvlText w:val="%9."/>
+      <w:lvlJc w:val="right"/>
+      <w:pPr>
+        <w:ind w:left="6120" w:hanging="180"/>
+      </w:pPr>
+    </w:lvl>
+  </w:abstractNum>
+  <w:abstractNum w:abstractNumId="3">
     <w:nsid w:val="304E6F1C"/>
     <w:multiLevelType w:val="hybridMultilevel"/>
     <w:tmpl w:val="8B6A091A"/>
@@ -3493,7 +3777,7 @@
       </w:pPr>
     </w:lvl>
   </w:abstractNum>
-  <w:abstractNum w:abstractNumId="3">
+  <w:abstractNum w:abstractNumId="4">
     <w:nsid w:val="4B210794"/>
     <w:multiLevelType w:val="hybridMultilevel"/>
     <w:tmpl w:val="EF041680"/>
@@ -3606,7 +3890,7 @@
       </w:pPr>
     </w:lvl>
   </w:abstractNum>
-  <w:abstractNum w:abstractNumId="4">
+  <w:abstractNum w:abstractNumId="5">
     <w:nsid w:val="69731D1F"/>
     <w:multiLevelType w:val="hybridMultilevel"/>
     <w:tmpl w:val="C92C1B92"/>
@@ -3699,15 +3983,18 @@
     <w:abstractNumId w:val="1"/>
   </w:num>
   <w:num w:numId="2">
-    <w:abstractNumId w:val="3"/>
+    <w:abstractNumId w:val="4"/>
   </w:num>
   <w:num w:numId="3">
-    <w:abstractNumId w:val="4"/>
+    <w:abstractNumId w:val="5"/>
   </w:num>
   <w:num w:numId="4">
     <w:abstractNumId w:val="0"/>
   </w:num>
   <w:num w:numId="5">
+    <w:abstractNumId w:val="3"/>
+  </w:num>
+  <w:num w:numId="6">
     <w:abstractNumId w:val="2"/>
   </w:num>
 </w:numbering>
@@ -3919,11 +4206,16 @@
   </w:style>
   <w:style w:type="character" w:default="1" w:styleId="a0">
     <w:name w:val="Default Paragraph Font"/>
+    <w:uiPriority w:val="1"/>
     <w:semiHidden/>
+    <w:unhideWhenUsed/>
   </w:style>
   <w:style w:type="table" w:default="1" w:styleId="a1">
     <w:name w:val="Normal Table"/>
+    <w:uiPriority w:val="99"/>
     <w:semiHidden/>
+    <w:unhideWhenUsed/>
+    <w:qFormat/>
     <w:tblPr>
       <w:tblInd w:w="0" w:type="dxa"/>
       <w:tblCellMar>
@@ -3936,7 +4228,9 @@
   </w:style>
   <w:style w:type="numbering" w:default="1" w:styleId="a2">
     <w:name w:val="No List"/>
+    <w:uiPriority w:val="99"/>
     <w:semiHidden/>
+    <w:unhideWhenUsed/>
   </w:style>
   <w:style w:type="paragraph" w:styleId="20">
     <w:name w:val="Body Text 2"/>
@@ -4047,6 +4341,28 @@
       <w:color w:val="00000A"/>
       <w:sz w:val="24"/>
       <w:lang w:eastAsia="zh-CN"/>
+    </w:rPr>
+  </w:style>
+  <w:style w:type="paragraph" w:styleId="a5">
+    <w:name w:val="Balloon Text"/>
+    <w:basedOn w:val="a"/>
+    <w:link w:val="Char"/>
+    <w:rsid w:val="00D21F08"/>
+    <w:rPr>
+      <w:rFonts w:ascii="Tahoma" w:hAnsi="Tahoma" w:cs="Tahoma"/>
+      <w:sz w:val="16"/>
+      <w:szCs w:val="16"/>
+    </w:rPr>
+  </w:style>
+  <w:style w:type="character" w:customStyle="1" w:styleId="Char">
+    <w:name w:val="Κείμενο πλαισίου Char"/>
+    <w:basedOn w:val="a0"/>
+    <w:link w:val="a5"/>
+    <w:rsid w:val="00D21F08"/>
+    <w:rPr>
+      <w:rFonts w:ascii="Tahoma" w:hAnsi="Tahoma" w:cs="Tahoma"/>
+      <w:sz w:val="16"/>
+      <w:szCs w:val="16"/>
     </w:rPr>
   </w:style>
 </w:styles>

</xml_diff>